<commit_message>
Initial writing of the code
</commit_message>
<xml_diff>
--- a/Documentation.docx
+++ b/Documentation.docx
@@ -112,6 +112,11 @@
       </w:r>
     </w:p>
     <w:p>
+      <w:pPr>
+        <w:rPr>
+          <w:rFonts w:eastAsiaTheme="minorEastAsia"/>
+        </w:rPr>
+      </w:pPr>
       <w:r>
         <w:rPr>
           <w:rFonts w:eastAsiaTheme="minorEastAsia"/>
@@ -193,6 +198,14 @@
           <w:rFonts w:eastAsiaTheme="minorEastAsia"/>
         </w:rPr>
         <w:t xml:space="preserve">. </w:t>
+      </w:r>
+    </w:p>
+    <w:p>
+      <w:r>
+        <w:rPr>
+          <w:rFonts w:eastAsiaTheme="minorEastAsia"/>
+        </w:rPr>
+        <w:t>Thus, the first thing we will do is to define our object.</w:t>
       </w:r>
     </w:p>
     <w:sectPr>

</xml_diff>

<commit_message>
after first version of pca function
</commit_message>
<xml_diff>
--- a/Documentation.docx
+++ b/Documentation.docx
@@ -272,7 +272,13 @@
         <w:ind w:left="360"/>
       </w:pPr>
       <w:r>
-        <w:t>This is the first thing that happens when you create an object. To create an object, you need to specify a folder where all the samples reside. Than the object is created with 4 new attributes.</w:t>
+        <w:t xml:space="preserve">This is the first thing that happens when you create an object. To create an object, you need to specify a folder where all the samples reside. </w:t>
+      </w:r>
+      <w:r>
+        <w:t>Then</w:t>
+      </w:r>
+      <w:r>
+        <w:t xml:space="preserve"> the object is created with 4 new attributes.</w:t>
       </w:r>
     </w:p>
     <w:p>
@@ -501,7 +507,21 @@
         <w:rPr>
           <w:rFonts w:eastAsiaTheme="minorEastAsia"/>
         </w:rPr>
-        <w:t xml:space="preserve"> – the mean of the measurement , </w:t>
+        <w:t xml:space="preserve"> – the mean of the </w:t>
+      </w:r>
+      <w:proofErr w:type="gramStart"/>
+      <w:r>
+        <w:rPr>
+          <w:rFonts w:eastAsiaTheme="minorEastAsia"/>
+        </w:rPr>
+        <w:t>measurement ,</w:t>
+      </w:r>
+      <w:proofErr w:type="gramEnd"/>
+      <w:r>
+        <w:rPr>
+          <w:rFonts w:eastAsiaTheme="minorEastAsia"/>
+        </w:rPr>
+        <w:t xml:space="preserve"> </w:t>
       </w:r>
       <m:oMath>
         <m:r>
@@ -528,7 +548,15 @@
       </w:pPr>
       <w:r>
         <w:lastRenderedPageBreak/>
-        <w:t>Data_2_cluster.plot()</w:t>
+        <w:t>Data_2_</w:t>
+      </w:r>
+      <w:proofErr w:type="gramStart"/>
+      <w:r>
+        <w:t>cluster.plot</w:t>
+      </w:r>
+      <w:proofErr w:type="gramEnd"/>
+      <w:r>
+        <w:t>()</w:t>
       </w:r>
     </w:p>
     <w:p>
@@ -570,6 +598,82 @@
       </w:r>
       <w:r>
         <w:t>the user selections.</w:t>
+      </w:r>
+    </w:p>
+    <w:p>
+      <w:pPr>
+        <w:pStyle w:val="Heading2"/>
+        <w:numPr>
+          <w:ilvl w:val="1"/>
+          <w:numId w:val="1"/>
+        </w:numPr>
+      </w:pPr>
+      <w:r>
+        <w:t>PCA</w:t>
+      </w:r>
+    </w:p>
+    <w:p>
+      <w:pPr>
+        <w:ind w:firstLine="360"/>
+      </w:pPr>
+      <w:r>
+        <w:t>This method</w:t>
+      </w:r>
+      <w:r>
+        <w:t xml:space="preserve"> calculates the principal components of the data. </w:t>
+      </w:r>
+    </w:p>
+    <w:p>
+      <w:pPr>
+        <w:ind w:left="360"/>
+      </w:pPr>
+      <w:r>
+        <w:t xml:space="preserve">First, the mean of each measurement </w:t>
+      </w:r>
+      <w:r>
+        <w:rPr>
+          <w:i/>
+          <w:iCs/>
+        </w:rPr>
+        <w:t>type</w:t>
+      </w:r>
+      <w:r>
+        <w:t xml:space="preserve"> is calculated (the mean of every </w:t>
+      </w:r>
+      <w:r>
+        <w:rPr>
+          <w:i/>
+          <w:iCs/>
+        </w:rPr>
+        <w:t>row</w:t>
+      </w:r>
+      <w:r>
+        <w:t xml:space="preserve"> in the data matrix). Then, the mean is subtracted.</w:t>
+      </w:r>
+      <w:r>
+        <w:t xml:space="preserve"> </w:t>
+      </w:r>
+      <w:r>
+        <w:rPr>
+          <w:b/>
+          <w:bCs/>
+        </w:rPr>
+        <w:t>Note:</w:t>
+      </w:r>
+      <w:r>
+        <w:t xml:space="preserve"> this means that the original I(V) curves are </w:t>
+      </w:r>
+      <w:r>
+        <w:t>being distorted, or, in other words, we treat each voltage measurement to be independent to one another.</w:t>
+      </w:r>
+      <w:r>
+        <w:t xml:space="preserve"> </w:t>
+      </w:r>
+      <w:r>
+        <w:tab/>
+      </w:r>
+      <w:r>
+        <w:tab/>
       </w:r>
     </w:p>
     <w:sectPr>

</xml_diff>

<commit_message>
PCA for histogram done
finished writing the create_hist function after adding kernel density estimation which solved the binning problem.
</commit_message>
<xml_diff>
--- a/Documentation.docx
+++ b/Documentation.docx
@@ -264,7 +264,15 @@
         </w:numPr>
       </w:pPr>
       <w:r>
-        <w:t>__init___</w:t>
+        <w:t>__</w:t>
+      </w:r>
+      <w:proofErr w:type="spellStart"/>
+      <w:r>
+        <w:t>init</w:t>
+      </w:r>
+      <w:proofErr w:type="spellEnd"/>
+      <w:r>
+        <w:t>___</w:t>
       </w:r>
     </w:p>
     <w:p>
@@ -323,16 +331,7 @@
         </w:numPr>
       </w:pPr>
       <w:r>
-        <w:t>data_2_cluster</w:t>
-      </w:r>
-      <w:r>
-        <w:t xml:space="preserve">.X, </w:t>
-      </w:r>
-      <w:r>
-        <w:t>data_2_cluster</w:t>
-      </w:r>
-      <w:r>
-        <w:t xml:space="preserve">.X_norm: Two matrices </w:t>
+        <w:t xml:space="preserve">data_2_cluster.X, data_2_cluster.X_norm: Two matrices </w:t>
       </w:r>
       <m:oMath>
         <m:sSub>
@@ -423,22 +422,7 @@
         </w:numPr>
       </w:pPr>
       <w:r>
-        <w:t>data_2_cluster.X</w:t>
-      </w:r>
-      <w:r>
-        <w:t>_df</w:t>
-      </w:r>
-      <w:r>
-        <w:t>, data_2_cluster.X</w:t>
-      </w:r>
-      <w:r>
-        <w:t>_</w:t>
-      </w:r>
-      <w:r>
-        <w:t>norm</w:t>
-      </w:r>
-      <w:r>
-        <w:t>_df: Same as above but the shape of pandas dataframe.</w:t>
+        <w:t>data_2_cluster.X_df, data_2_cluster.X_norm_df: Same as above but the shape of pandas dataframe.</w:t>
       </w:r>
     </w:p>
     <w:p>
@@ -507,21 +491,7 @@
         <w:rPr>
           <w:rFonts w:eastAsiaTheme="minorEastAsia"/>
         </w:rPr>
-        <w:t xml:space="preserve"> – the mean of the </w:t>
-      </w:r>
-      <w:proofErr w:type="gramStart"/>
-      <w:r>
-        <w:rPr>
-          <w:rFonts w:eastAsiaTheme="minorEastAsia"/>
-        </w:rPr>
-        <w:t>measurement ,</w:t>
-      </w:r>
-      <w:proofErr w:type="gramEnd"/>
-      <w:r>
-        <w:rPr>
-          <w:rFonts w:eastAsiaTheme="minorEastAsia"/>
-        </w:rPr>
-        <w:t xml:space="preserve"> </w:t>
+        <w:t xml:space="preserve"> – the mean of the measurement , </w:t>
       </w:r>
       <m:oMath>
         <m:r>
@@ -548,15 +518,7 @@
       </w:pPr>
       <w:r>
         <w:lastRenderedPageBreak/>
-        <w:t>Data_2_</w:t>
-      </w:r>
-      <w:proofErr w:type="gramStart"/>
-      <w:r>
-        <w:t>cluster.plot</w:t>
-      </w:r>
-      <w:proofErr w:type="gramEnd"/>
-      <w:r>
-        <w:t>()</w:t>
+        <w:t>Data_2_cluster.plot()</w:t>
       </w:r>
     </w:p>
     <w:p>
@@ -608,8 +570,27 @@
           <w:numId w:val="1"/>
         </w:numPr>
       </w:pPr>
-      <w:r>
-        <w:t>PCA</w:t>
+      <w:proofErr w:type="spellStart"/>
+      <w:r>
+        <w:t>Pca</w:t>
+      </w:r>
+      <w:proofErr w:type="spellEnd"/>
+      <w:r>
+        <w:t>(</w:t>
+      </w:r>
+      <w:r>
+        <w:t xml:space="preserve">self, </w:t>
+      </w:r>
+      <w:proofErr w:type="spellStart"/>
+      <w:r>
+        <w:t>shiftData</w:t>
+      </w:r>
+      <w:proofErr w:type="spellEnd"/>
+      <w:r>
+        <w:t>=False</w:t>
+      </w:r>
+      <w:r>
+        <w:t>)</w:t>
       </w:r>
     </w:p>
     <w:p>
@@ -628,7 +609,10 @@
         <w:ind w:left="360"/>
       </w:pPr>
       <w:r>
-        <w:t xml:space="preserve">First, the mean of each measurement </w:t>
+        <w:t>Usually</w:t>
+      </w:r>
+      <w:r>
+        <w:t xml:space="preserve">, the mean of each measurement </w:t>
       </w:r>
       <w:r>
         <w:rPr>
@@ -654,6 +638,615 @@
         <w:t xml:space="preserve"> </w:t>
       </w:r>
       <w:r>
+        <w:t>Then the covariance matrix is calculated according to:</w:t>
+      </w:r>
+    </w:p>
+    <w:p>
+      <w:pPr>
+        <w:ind w:left="360"/>
+        <w:rPr>
+          <w:rFonts w:eastAsiaTheme="minorEastAsia"/>
+        </w:rPr>
+      </w:pPr>
+      <m:oMathPara>
+        <m:oMath>
+          <m:r>
+            <w:rPr>
+              <w:rFonts w:ascii="Cambria Math" w:hAnsi="Cambria Math"/>
+            </w:rPr>
+            <m:t>C=</m:t>
+          </m:r>
+          <m:f>
+            <m:fPr>
+              <m:ctrlPr>
+                <w:rPr>
+                  <w:rFonts w:ascii="Cambria Math" w:hAnsi="Cambria Math"/>
+                  <w:i/>
+                </w:rPr>
+              </m:ctrlPr>
+            </m:fPr>
+            <m:num>
+              <m:r>
+                <w:rPr>
+                  <w:rFonts w:ascii="Cambria Math" w:hAnsi="Cambria Math"/>
+                </w:rPr>
+                <m:t>1</m:t>
+              </m:r>
+            </m:num>
+            <m:den>
+              <m:r>
+                <w:rPr>
+                  <w:rFonts w:ascii="Cambria Math" w:hAnsi="Cambria Math"/>
+                </w:rPr>
+                <m:t>N-1</m:t>
+              </m:r>
+            </m:den>
+          </m:f>
+          <m:r>
+            <w:rPr>
+              <w:rFonts w:ascii="Cambria Math" w:hAnsi="Cambria Math"/>
+            </w:rPr>
+            <m:t>X</m:t>
+          </m:r>
+          <m:sSup>
+            <m:sSupPr>
+              <m:ctrlPr>
+                <w:rPr>
+                  <w:rFonts w:ascii="Cambria Math" w:hAnsi="Cambria Math"/>
+                  <w:i/>
+                </w:rPr>
+              </m:ctrlPr>
+            </m:sSupPr>
+            <m:e>
+              <m:r>
+                <w:rPr>
+                  <w:rFonts w:ascii="Cambria Math" w:hAnsi="Cambria Math"/>
+                </w:rPr>
+                <m:t>X</m:t>
+              </m:r>
+            </m:e>
+            <m:sup>
+              <m:r>
+                <w:rPr>
+                  <w:rFonts w:ascii="Cambria Math" w:hAnsi="Cambria Math"/>
+                </w:rPr>
+                <m:t>T</m:t>
+              </m:r>
+            </m:sup>
+          </m:sSup>
+        </m:oMath>
+      </m:oMathPara>
+    </w:p>
+    <w:p>
+      <w:pPr>
+        <w:ind w:left="360"/>
+      </w:pPr>
+      <w:r>
+        <w:t xml:space="preserve">However, </w:t>
+      </w:r>
+      <w:r>
+        <w:t xml:space="preserve">this means that the original I(V) curves are </w:t>
+      </w:r>
+      <w:r>
+        <w:t xml:space="preserve">being distorted, or, in other </w:t>
+      </w:r>
+      <w:r>
+        <w:t xml:space="preserve">  </w:t>
+      </w:r>
+      <w:r>
+        <w:t>words, we treat each voltage measurement to be independent to one another.</w:t>
+      </w:r>
+      <w:r>
+        <w:t xml:space="preserve"> Since we wish to avoid that, we will use a different matrix, the correlation matrix:</w:t>
+      </w:r>
+    </w:p>
+    <w:p>
+      <w:pPr>
+        <w:ind w:left="360"/>
+        <w:rPr>
+          <w:rFonts w:eastAsiaTheme="minorEastAsia"/>
+        </w:rPr>
+      </w:pPr>
+      <m:oMathPara>
+        <m:oMath>
+          <m:sSub>
+            <m:sSubPr>
+              <m:ctrlPr>
+                <w:rPr>
+                  <w:rFonts w:ascii="Cambria Math" w:hAnsi="Cambria Math"/>
+                  <w:i/>
+                </w:rPr>
+              </m:ctrlPr>
+            </m:sSubPr>
+            <m:e>
+              <m:r>
+                <w:rPr>
+                  <w:rFonts w:ascii="Cambria Math" w:hAnsi="Cambria Math"/>
+                </w:rPr>
+                <m:t>C</m:t>
+              </m:r>
+            </m:e>
+            <m:sub>
+              <m:r>
+                <w:rPr>
+                  <w:rFonts w:ascii="Cambria Math" w:hAnsi="Cambria Math"/>
+                </w:rPr>
+                <m:t>i,j</m:t>
+              </m:r>
+            </m:sub>
+          </m:sSub>
+          <m:r>
+            <w:rPr>
+              <w:rFonts w:ascii="Cambria Math" w:hAnsi="Cambria Math"/>
+            </w:rPr>
+            <m:t>=</m:t>
+          </m:r>
+          <m:f>
+            <m:fPr>
+              <m:ctrlPr>
+                <w:rPr>
+                  <w:rFonts w:ascii="Cambria Math" w:hAnsi="Cambria Math"/>
+                  <w:i/>
+                </w:rPr>
+              </m:ctrlPr>
+            </m:fPr>
+            <m:num>
+              <m:r>
+                <w:rPr>
+                  <w:rFonts w:ascii="Cambria Math" w:hAnsi="Cambria Math"/>
+                </w:rPr>
+                <m:t>⟨</m:t>
+              </m:r>
+              <m:d>
+                <m:dPr>
+                  <m:begChr m:val="["/>
+                  <m:endChr m:val="]"/>
+                  <m:ctrlPr>
+                    <w:rPr>
+                      <w:rFonts w:ascii="Cambria Math" w:hAnsi="Cambria Math"/>
+                      <w:i/>
+                    </w:rPr>
+                  </m:ctrlPr>
+                </m:dPr>
+                <m:e>
+                  <m:sSub>
+                    <m:sSubPr>
+                      <m:ctrlPr>
+                        <w:rPr>
+                          <w:rFonts w:ascii="Cambria Math" w:hAnsi="Cambria Math"/>
+                          <w:i/>
+                        </w:rPr>
+                      </m:ctrlPr>
+                    </m:sSubPr>
+                    <m:e>
+                      <m:r>
+                        <w:rPr>
+                          <w:rFonts w:ascii="Cambria Math" w:hAnsi="Cambria Math"/>
+                        </w:rPr>
+                        <m:t>x</m:t>
+                      </m:r>
+                    </m:e>
+                    <m:sub>
+                      <m:r>
+                        <w:rPr>
+                          <w:rFonts w:ascii="Cambria Math" w:hAnsi="Cambria Math"/>
+                        </w:rPr>
+                        <m:t>i</m:t>
+                      </m:r>
+                    </m:sub>
+                  </m:sSub>
+                  <m:r>
+                    <w:rPr>
+                      <w:rFonts w:ascii="Cambria Math" w:hAnsi="Cambria Math"/>
+                    </w:rPr>
+                    <m:t>-⟨</m:t>
+                  </m:r>
+                  <m:sSub>
+                    <m:sSubPr>
+                      <m:ctrlPr>
+                        <w:rPr>
+                          <w:rFonts w:ascii="Cambria Math" w:hAnsi="Cambria Math"/>
+                          <w:i/>
+                        </w:rPr>
+                      </m:ctrlPr>
+                    </m:sSubPr>
+                    <m:e>
+                      <m:r>
+                        <w:rPr>
+                          <w:rFonts w:ascii="Cambria Math" w:hAnsi="Cambria Math"/>
+                        </w:rPr>
+                        <m:t>x</m:t>
+                      </m:r>
+                    </m:e>
+                    <m:sub>
+                      <m:r>
+                        <w:rPr>
+                          <w:rFonts w:ascii="Cambria Math" w:hAnsi="Cambria Math"/>
+                        </w:rPr>
+                        <m:t>i</m:t>
+                      </m:r>
+                    </m:sub>
+                  </m:sSub>
+                  <m:r>
+                    <w:rPr>
+                      <w:rFonts w:ascii="Cambria Math" w:hAnsi="Cambria Math"/>
+                    </w:rPr>
+                    <m:t>⟩</m:t>
+                  </m:r>
+                </m:e>
+              </m:d>
+              <m:r>
+                <w:rPr>
+                  <w:rFonts w:ascii="Cambria Math" w:hAnsi="Cambria Math"/>
+                </w:rPr>
+                <m:t>⟩</m:t>
+              </m:r>
+              <m:r>
+                <w:rPr>
+                  <w:rFonts w:ascii="Cambria Math" w:hAnsi="Cambria Math"/>
+                </w:rPr>
+                <m:t>⟨</m:t>
+              </m:r>
+              <m:d>
+                <m:dPr>
+                  <m:begChr m:val="["/>
+                  <m:endChr m:val="]"/>
+                  <m:ctrlPr>
+                    <w:rPr>
+                      <w:rFonts w:ascii="Cambria Math" w:hAnsi="Cambria Math"/>
+                      <w:i/>
+                    </w:rPr>
+                  </m:ctrlPr>
+                </m:dPr>
+                <m:e>
+                  <m:sSub>
+                    <m:sSubPr>
+                      <m:ctrlPr>
+                        <w:rPr>
+                          <w:rFonts w:ascii="Cambria Math" w:hAnsi="Cambria Math"/>
+                          <w:i/>
+                        </w:rPr>
+                      </m:ctrlPr>
+                    </m:sSubPr>
+                    <m:e>
+                      <m:r>
+                        <w:rPr>
+                          <w:rFonts w:ascii="Cambria Math" w:hAnsi="Cambria Math"/>
+                        </w:rPr>
+                        <m:t>x</m:t>
+                      </m:r>
+                    </m:e>
+                    <m:sub>
+                      <m:r>
+                        <w:rPr>
+                          <w:rFonts w:ascii="Cambria Math" w:hAnsi="Cambria Math"/>
+                        </w:rPr>
+                        <m:t>j</m:t>
+                      </m:r>
+                    </m:sub>
+                  </m:sSub>
+                  <m:r>
+                    <w:rPr>
+                      <w:rFonts w:ascii="Cambria Math" w:hAnsi="Cambria Math"/>
+                    </w:rPr>
+                    <m:t>-⟨</m:t>
+                  </m:r>
+                  <m:sSub>
+                    <m:sSubPr>
+                      <m:ctrlPr>
+                        <w:rPr>
+                          <w:rFonts w:ascii="Cambria Math" w:hAnsi="Cambria Math"/>
+                          <w:i/>
+                        </w:rPr>
+                      </m:ctrlPr>
+                    </m:sSubPr>
+                    <m:e>
+                      <m:r>
+                        <w:rPr>
+                          <w:rFonts w:ascii="Cambria Math" w:hAnsi="Cambria Math"/>
+                        </w:rPr>
+                        <m:t>x</m:t>
+                      </m:r>
+                    </m:e>
+                    <m:sub>
+                      <m:r>
+                        <w:rPr>
+                          <w:rFonts w:ascii="Cambria Math" w:hAnsi="Cambria Math"/>
+                        </w:rPr>
+                        <m:t>j</m:t>
+                      </m:r>
+                    </m:sub>
+                  </m:sSub>
+                  <m:r>
+                    <w:rPr>
+                      <w:rFonts w:ascii="Cambria Math" w:hAnsi="Cambria Math"/>
+                    </w:rPr>
+                    <m:t>⟩</m:t>
+                  </m:r>
+                </m:e>
+              </m:d>
+              <m:r>
+                <w:rPr>
+                  <w:rFonts w:ascii="Cambria Math" w:hAnsi="Cambria Math"/>
+                </w:rPr>
+                <m:t>⟩</m:t>
+              </m:r>
+            </m:num>
+            <m:den>
+              <m:rad>
+                <m:radPr>
+                  <m:degHide m:val="1"/>
+                  <m:ctrlPr>
+                    <w:rPr>
+                      <w:rFonts w:ascii="Cambria Math" w:hAnsi="Cambria Math"/>
+                      <w:i/>
+                    </w:rPr>
+                  </m:ctrlPr>
+                </m:radPr>
+                <m:deg/>
+                <m:e>
+                  <m:r>
+                    <w:rPr>
+                      <w:rFonts w:ascii="Cambria Math" w:hAnsi="Cambria Math"/>
+                    </w:rPr>
+                    <m:t>⟨</m:t>
+                  </m:r>
+                  <m:sSup>
+                    <m:sSupPr>
+                      <m:ctrlPr>
+                        <w:rPr>
+                          <w:rFonts w:ascii="Cambria Math" w:hAnsi="Cambria Math"/>
+                          <w:i/>
+                        </w:rPr>
+                      </m:ctrlPr>
+                    </m:sSupPr>
+                    <m:e>
+                      <m:d>
+                        <m:dPr>
+                          <m:begChr m:val="["/>
+                          <m:endChr m:val="]"/>
+                          <m:ctrlPr>
+                            <w:rPr>
+                              <w:rFonts w:ascii="Cambria Math" w:hAnsi="Cambria Math"/>
+                              <w:i/>
+                            </w:rPr>
+                          </m:ctrlPr>
+                        </m:dPr>
+                        <m:e>
+                          <m:sSub>
+                            <m:sSubPr>
+                              <m:ctrlPr>
+                                <w:rPr>
+                                  <w:rFonts w:ascii="Cambria Math" w:hAnsi="Cambria Math"/>
+                                  <w:i/>
+                                </w:rPr>
+                              </m:ctrlPr>
+                            </m:sSubPr>
+                            <m:e>
+                              <m:r>
+                                <w:rPr>
+                                  <w:rFonts w:ascii="Cambria Math" w:hAnsi="Cambria Math"/>
+                                </w:rPr>
+                                <m:t>x</m:t>
+                              </m:r>
+                            </m:e>
+                            <m:sub>
+                              <m:r>
+                                <w:rPr>
+                                  <w:rFonts w:ascii="Cambria Math" w:hAnsi="Cambria Math"/>
+                                </w:rPr>
+                                <m:t>i</m:t>
+                              </m:r>
+                            </m:sub>
+                          </m:sSub>
+                          <m:r>
+                            <w:rPr>
+                              <w:rFonts w:ascii="Cambria Math" w:hAnsi="Cambria Math"/>
+                            </w:rPr>
+                            <m:t>-</m:t>
+                          </m:r>
+                          <m:d>
+                            <m:dPr>
+                              <m:begChr m:val="⟨"/>
+                              <m:endChr m:val="⟩"/>
+                              <m:ctrlPr>
+                                <w:rPr>
+                                  <w:rFonts w:ascii="Cambria Math" w:hAnsi="Cambria Math"/>
+                                  <w:i/>
+                                </w:rPr>
+                              </m:ctrlPr>
+                            </m:dPr>
+                            <m:e>
+                              <m:sSub>
+                                <m:sSubPr>
+                                  <m:ctrlPr>
+                                    <w:rPr>
+                                      <w:rFonts w:ascii="Cambria Math" w:hAnsi="Cambria Math"/>
+                                      <w:i/>
+                                    </w:rPr>
+                                  </m:ctrlPr>
+                                </m:sSubPr>
+                                <m:e>
+                                  <m:r>
+                                    <w:rPr>
+                                      <w:rFonts w:ascii="Cambria Math" w:hAnsi="Cambria Math"/>
+                                    </w:rPr>
+                                    <m:t>x</m:t>
+                                  </m:r>
+                                </m:e>
+                                <m:sub>
+                                  <m:r>
+                                    <w:rPr>
+                                      <w:rFonts w:ascii="Cambria Math" w:hAnsi="Cambria Math"/>
+                                    </w:rPr>
+                                    <m:t>i</m:t>
+                                  </m:r>
+                                </m:sub>
+                              </m:sSub>
+                            </m:e>
+                          </m:d>
+                        </m:e>
+                      </m:d>
+                    </m:e>
+                    <m:sup>
+                      <m:r>
+                        <w:rPr>
+                          <w:rFonts w:ascii="Cambria Math" w:hAnsi="Cambria Math"/>
+                        </w:rPr>
+                        <m:t>2</m:t>
+                      </m:r>
+                    </m:sup>
+                  </m:sSup>
+                  <m:r>
+                    <w:rPr>
+                      <w:rFonts w:ascii="Cambria Math" w:hAnsi="Cambria Math"/>
+                    </w:rPr>
+                    <m:t>⟩</m:t>
+                  </m:r>
+                  <m:r>
+                    <w:rPr>
+                      <w:rFonts w:ascii="Cambria Math" w:hAnsi="Cambria Math"/>
+                    </w:rPr>
+                    <m:t>⟨</m:t>
+                  </m:r>
+                  <m:sSup>
+                    <m:sSupPr>
+                      <m:ctrlPr>
+                        <w:rPr>
+                          <w:rFonts w:ascii="Cambria Math" w:hAnsi="Cambria Math"/>
+                          <w:i/>
+                        </w:rPr>
+                      </m:ctrlPr>
+                    </m:sSupPr>
+                    <m:e>
+                      <m:d>
+                        <m:dPr>
+                          <m:begChr m:val="["/>
+                          <m:endChr m:val="]"/>
+                          <m:ctrlPr>
+                            <w:rPr>
+                              <w:rFonts w:ascii="Cambria Math" w:hAnsi="Cambria Math"/>
+                              <w:i/>
+                            </w:rPr>
+                          </m:ctrlPr>
+                        </m:dPr>
+                        <m:e>
+                          <m:sSub>
+                            <m:sSubPr>
+                              <m:ctrlPr>
+                                <w:rPr>
+                                  <w:rFonts w:ascii="Cambria Math" w:hAnsi="Cambria Math"/>
+                                  <w:i/>
+                                </w:rPr>
+                              </m:ctrlPr>
+                            </m:sSubPr>
+                            <m:e>
+                              <m:r>
+                                <w:rPr>
+                                  <w:rFonts w:ascii="Cambria Math" w:hAnsi="Cambria Math"/>
+                                </w:rPr>
+                                <m:t>x</m:t>
+                              </m:r>
+                            </m:e>
+                            <m:sub>
+                              <m:r>
+                                <w:rPr>
+                                  <w:rFonts w:ascii="Cambria Math" w:hAnsi="Cambria Math"/>
+                                </w:rPr>
+                                <m:t>j</m:t>
+                              </m:r>
+                            </m:sub>
+                          </m:sSub>
+                          <m:r>
+                            <w:rPr>
+                              <w:rFonts w:ascii="Cambria Math" w:hAnsi="Cambria Math"/>
+                            </w:rPr>
+                            <m:t>-</m:t>
+                          </m:r>
+                          <m:d>
+                            <m:dPr>
+                              <m:begChr m:val="⟨"/>
+                              <m:endChr m:val="⟩"/>
+                              <m:ctrlPr>
+                                <w:rPr>
+                                  <w:rFonts w:ascii="Cambria Math" w:hAnsi="Cambria Math"/>
+                                  <w:i/>
+                                </w:rPr>
+                              </m:ctrlPr>
+                            </m:dPr>
+                            <m:e>
+                              <m:sSub>
+                                <m:sSubPr>
+                                  <m:ctrlPr>
+                                    <w:rPr>
+                                      <w:rFonts w:ascii="Cambria Math" w:hAnsi="Cambria Math"/>
+                                      <w:i/>
+                                    </w:rPr>
+                                  </m:ctrlPr>
+                                </m:sSubPr>
+                                <m:e>
+                                  <m:r>
+                                    <w:rPr>
+                                      <w:rFonts w:ascii="Cambria Math" w:hAnsi="Cambria Math"/>
+                                    </w:rPr>
+                                    <m:t>x</m:t>
+                                  </m:r>
+                                </m:e>
+                                <m:sub>
+                                  <m:r>
+                                    <w:rPr>
+                                      <w:rFonts w:ascii="Cambria Math" w:hAnsi="Cambria Math"/>
+                                    </w:rPr>
+                                    <m:t>j</m:t>
+                                  </m:r>
+                                </m:sub>
+                              </m:sSub>
+                            </m:e>
+                          </m:d>
+                        </m:e>
+                      </m:d>
+                    </m:e>
+                    <m:sup>
+                      <m:r>
+                        <w:rPr>
+                          <w:rFonts w:ascii="Cambria Math" w:hAnsi="Cambria Math"/>
+                        </w:rPr>
+                        <m:t>2</m:t>
+                      </m:r>
+                    </m:sup>
+                  </m:sSup>
+                  <m:r>
+                    <w:rPr>
+                      <w:rFonts w:ascii="Cambria Math" w:hAnsi="Cambria Math"/>
+                    </w:rPr>
+                    <m:t>⟩</m:t>
+                  </m:r>
+                </m:e>
+              </m:rad>
+            </m:den>
+          </m:f>
+        </m:oMath>
+      </m:oMathPara>
+    </w:p>
+    <w:p>
+      <w:pPr>
+        <w:ind w:left="360"/>
+        <w:rPr>
+          <w:rFonts w:eastAsiaTheme="minorEastAsia"/>
+        </w:rPr>
+      </w:pPr>
+      <w:r>
+        <w:rPr>
+          <w:rFonts w:eastAsiaTheme="minorEastAsia"/>
+        </w:rPr>
+        <w:t>Another advantage that is normalized in the range [-1,1] so we can use the unnormalized data with it.</w:t>
+      </w:r>
+    </w:p>
+    <w:p>
+      <w:pPr>
+        <w:ind w:left="360"/>
+      </w:pPr>
+      <w:r>
         <w:rPr>
           <w:b/>
           <w:bCs/>
@@ -661,19 +1254,591 @@
         <w:t>Note:</w:t>
       </w:r>
       <w:r>
-        <w:t xml:space="preserve"> this means that the original I(V) curves are </w:t>
-      </w:r>
-      <w:r>
-        <w:t>being distorted, or, in other words, we treat each voltage measurement to be independent to one another.</w:t>
+        <w:t xml:space="preserve"> if there is a row of zeroes in the data matrix, than the covariance matrix is calculated: </w:t>
+      </w:r>
+    </w:p>
+    <w:p>
+      <w:pPr>
+        <w:ind w:left="360"/>
+        <w:rPr>
+          <w:rFonts w:eastAsiaTheme="minorEastAsia"/>
+        </w:rPr>
+      </w:pPr>
+      <m:oMathPara>
+        <m:oMath>
+          <m:sSub>
+            <m:sSubPr>
+              <m:ctrlPr>
+                <w:rPr>
+                  <w:rFonts w:ascii="Cambria Math" w:hAnsi="Cambria Math"/>
+                  <w:i/>
+                </w:rPr>
+              </m:ctrlPr>
+            </m:sSubPr>
+            <m:e>
+              <m:r>
+                <w:rPr>
+                  <w:rFonts w:ascii="Cambria Math" w:hAnsi="Cambria Math"/>
+                </w:rPr>
+                <m:t>C</m:t>
+              </m:r>
+            </m:e>
+            <m:sub>
+              <m:r>
+                <w:rPr>
+                  <w:rFonts w:ascii="Cambria Math" w:hAnsi="Cambria Math"/>
+                </w:rPr>
+                <m:t>i,j</m:t>
+              </m:r>
+            </m:sub>
+          </m:sSub>
+          <m:r>
+            <w:rPr>
+              <w:rFonts w:ascii="Cambria Math" w:hAnsi="Cambria Math"/>
+            </w:rPr>
+            <m:t>=</m:t>
+          </m:r>
+          <m:f>
+            <m:fPr>
+              <m:ctrlPr>
+                <w:rPr>
+                  <w:rFonts w:ascii="Cambria Math" w:hAnsi="Cambria Math"/>
+                  <w:i/>
+                </w:rPr>
+              </m:ctrlPr>
+            </m:fPr>
+            <m:num>
+              <m:r>
+                <w:rPr>
+                  <w:rFonts w:ascii="Cambria Math" w:hAnsi="Cambria Math"/>
+                </w:rPr>
+                <m:t>⟨</m:t>
+              </m:r>
+              <m:d>
+                <m:dPr>
+                  <m:begChr m:val="["/>
+                  <m:endChr m:val="]"/>
+                  <m:ctrlPr>
+                    <w:rPr>
+                      <w:rFonts w:ascii="Cambria Math" w:hAnsi="Cambria Math"/>
+                      <w:i/>
+                    </w:rPr>
+                  </m:ctrlPr>
+                </m:dPr>
+                <m:e>
+                  <m:sSub>
+                    <m:sSubPr>
+                      <m:ctrlPr>
+                        <w:rPr>
+                          <w:rFonts w:ascii="Cambria Math" w:hAnsi="Cambria Math"/>
+                          <w:i/>
+                        </w:rPr>
+                      </m:ctrlPr>
+                    </m:sSubPr>
+                    <m:e>
+                      <m:r>
+                        <w:rPr>
+                          <w:rFonts w:ascii="Cambria Math" w:hAnsi="Cambria Math"/>
+                        </w:rPr>
+                        <m:t>x</m:t>
+                      </m:r>
+                    </m:e>
+                    <m:sub>
+                      <m:r>
+                        <w:rPr>
+                          <w:rFonts w:ascii="Cambria Math" w:hAnsi="Cambria Math"/>
+                        </w:rPr>
+                        <m:t>i</m:t>
+                      </m:r>
+                    </m:sub>
+                  </m:sSub>
+                  <m:r>
+                    <w:rPr>
+                      <w:rFonts w:ascii="Cambria Math" w:hAnsi="Cambria Math"/>
+                    </w:rPr>
+                    <m:t>-⟨</m:t>
+                  </m:r>
+                  <m:sSub>
+                    <m:sSubPr>
+                      <m:ctrlPr>
+                        <w:rPr>
+                          <w:rFonts w:ascii="Cambria Math" w:hAnsi="Cambria Math"/>
+                          <w:i/>
+                        </w:rPr>
+                      </m:ctrlPr>
+                    </m:sSubPr>
+                    <m:e>
+                      <m:r>
+                        <w:rPr>
+                          <w:rFonts w:ascii="Cambria Math" w:hAnsi="Cambria Math"/>
+                        </w:rPr>
+                        <m:t>x</m:t>
+                      </m:r>
+                    </m:e>
+                    <m:sub>
+                      <m:r>
+                        <w:rPr>
+                          <w:rFonts w:ascii="Cambria Math" w:hAnsi="Cambria Math"/>
+                        </w:rPr>
+                        <m:t>i</m:t>
+                      </m:r>
+                    </m:sub>
+                  </m:sSub>
+                  <m:r>
+                    <w:rPr>
+                      <w:rFonts w:ascii="Cambria Math" w:hAnsi="Cambria Math"/>
+                    </w:rPr>
+                    <m:t>⟩</m:t>
+                  </m:r>
+                </m:e>
+              </m:d>
+              <m:r>
+                <w:rPr>
+                  <w:rFonts w:ascii="Cambria Math" w:hAnsi="Cambria Math"/>
+                </w:rPr>
+                <m:t>⟩⟨</m:t>
+              </m:r>
+              <m:d>
+                <m:dPr>
+                  <m:begChr m:val="["/>
+                  <m:endChr m:val="]"/>
+                  <m:ctrlPr>
+                    <w:rPr>
+                      <w:rFonts w:ascii="Cambria Math" w:hAnsi="Cambria Math"/>
+                      <w:i/>
+                    </w:rPr>
+                  </m:ctrlPr>
+                </m:dPr>
+                <m:e>
+                  <m:sSub>
+                    <m:sSubPr>
+                      <m:ctrlPr>
+                        <w:rPr>
+                          <w:rFonts w:ascii="Cambria Math" w:hAnsi="Cambria Math"/>
+                          <w:i/>
+                        </w:rPr>
+                      </m:ctrlPr>
+                    </m:sSubPr>
+                    <m:e>
+                      <m:r>
+                        <w:rPr>
+                          <w:rFonts w:ascii="Cambria Math" w:hAnsi="Cambria Math"/>
+                        </w:rPr>
+                        <m:t>x</m:t>
+                      </m:r>
+                    </m:e>
+                    <m:sub>
+                      <m:r>
+                        <w:rPr>
+                          <w:rFonts w:ascii="Cambria Math" w:hAnsi="Cambria Math"/>
+                        </w:rPr>
+                        <m:t>j</m:t>
+                      </m:r>
+                    </m:sub>
+                  </m:sSub>
+                  <m:r>
+                    <w:rPr>
+                      <w:rFonts w:ascii="Cambria Math" w:hAnsi="Cambria Math"/>
+                    </w:rPr>
+                    <m:t>-⟨</m:t>
+                  </m:r>
+                  <m:sSub>
+                    <m:sSubPr>
+                      <m:ctrlPr>
+                        <w:rPr>
+                          <w:rFonts w:ascii="Cambria Math" w:hAnsi="Cambria Math"/>
+                          <w:i/>
+                        </w:rPr>
+                      </m:ctrlPr>
+                    </m:sSubPr>
+                    <m:e>
+                      <m:r>
+                        <w:rPr>
+                          <w:rFonts w:ascii="Cambria Math" w:hAnsi="Cambria Math"/>
+                        </w:rPr>
+                        <m:t>x</m:t>
+                      </m:r>
+                    </m:e>
+                    <m:sub>
+                      <m:r>
+                        <w:rPr>
+                          <w:rFonts w:ascii="Cambria Math" w:hAnsi="Cambria Math"/>
+                        </w:rPr>
+                        <m:t>j</m:t>
+                      </m:r>
+                    </m:sub>
+                  </m:sSub>
+                  <m:r>
+                    <w:rPr>
+                      <w:rFonts w:ascii="Cambria Math" w:hAnsi="Cambria Math"/>
+                    </w:rPr>
+                    <m:t>⟩</m:t>
+                  </m:r>
+                </m:e>
+              </m:d>
+              <m:r>
+                <w:rPr>
+                  <w:rFonts w:ascii="Cambria Math" w:hAnsi="Cambria Math"/>
+                </w:rPr>
+                <m:t>⟩</m:t>
+              </m:r>
+            </m:num>
+            <m:den>
+              <m:r>
+                <w:rPr>
+                  <w:rFonts w:ascii="Cambria Math" w:hAnsi="Cambria Math"/>
+                </w:rPr>
+                <m:t>N-1</m:t>
+              </m:r>
+            </m:den>
+          </m:f>
+        </m:oMath>
+      </m:oMathPara>
+    </w:p>
+    <w:p>
+      <w:pPr>
+        <w:ind w:left="360"/>
+      </w:pPr>
+      <w:r>
+        <w:t xml:space="preserve">After the </w:t>
+      </w:r>
+      <m:oMath>
+        <m:r>
+          <w:rPr>
+            <w:rFonts w:ascii="Cambria Math" w:hAnsi="Cambria Math"/>
+          </w:rPr>
+          <m:t>C</m:t>
+        </m:r>
+      </m:oMath>
+      <w:r>
+        <w:rPr>
+          <w:rFonts w:eastAsiaTheme="minorEastAsia"/>
+        </w:rPr>
+        <w:t xml:space="preserve"> matrix is calculated, it is diagonalized and the values are being sorted according to: </w:t>
+      </w:r>
+      <w:hyperlink r:id="rId5" w:history="1">
+        <w:r>
+          <w:rPr>
+            <w:rStyle w:val="Hyperlink"/>
+          </w:rPr>
+          <w:t>https://arxiv.org/abs/1404.1100</w:t>
+        </w:r>
+      </w:hyperlink>
+      <w:r>
+        <w:t>.</w:t>
+      </w:r>
+    </w:p>
+    <w:p>
+      <w:pPr>
+        <w:ind w:left="360"/>
+      </w:pPr>
+      <w:r>
+        <w:rPr>
+          <w:i/>
+          <w:iCs/>
+        </w:rPr>
+        <w:t>Input:</w:t>
+      </w:r>
+      <w:r>
+        <w:t xml:space="preserve"> the user is prompted to choose which data to perform PCA upon. It is also possible to shift the data to zero mean</w:t>
+      </w:r>
+      <w:r>
+        <w:t>s</w:t>
+      </w:r>
+      <w:r>
+        <w:t xml:space="preserve"> by</w:t>
+      </w:r>
+      <w:r>
+        <w:t xml:space="preserve"> choose </w:t>
+      </w:r>
+      <w:proofErr w:type="spellStart"/>
+      <w:r>
+        <w:t>shiftData</w:t>
+      </w:r>
+      <w:proofErr w:type="spellEnd"/>
+      <w:r>
+        <w:t>=True.</w:t>
+      </w:r>
+    </w:p>
+    <w:p>
+      <w:pPr>
+        <w:ind w:left="360"/>
+      </w:pPr>
+      <w:r>
+        <w:rPr>
+          <w:i/>
+          <w:iCs/>
+        </w:rPr>
+        <w:lastRenderedPageBreak/>
+        <w:t>Output:</w:t>
       </w:r>
       <w:r>
         <w:t xml:space="preserve"> </w:t>
       </w:r>
       <w:r>
+        <w:t>4 attributes are added to the object: the (correlation) covariance matrix</w:t>
+      </w:r>
+      <w:r>
+        <w:t>, the principal values, the principal component in the data space and the data vector in PC space, all with names according to the user selection.</w:t>
+      </w:r>
+    </w:p>
+    <w:p>
+      <w:pPr>
+        <w:pStyle w:val="Heading2"/>
+        <w:ind w:firstLine="360"/>
+      </w:pPr>
+      <w:r>
+        <w:t xml:space="preserve">2.4 </w:t>
+      </w:r>
+      <w:proofErr w:type="spellStart"/>
+      <w:r>
+        <w:t>create_histogram</w:t>
+      </w:r>
+      <w:proofErr w:type="spellEnd"/>
+      <w:r>
+        <w:t>(</w:t>
+      </w:r>
+      <w:r>
+        <w:t>norm=True</w:t>
+      </w:r>
+      <w:r>
+        <w:t>)</w:t>
+      </w:r>
+    </w:p>
+    <w:p>
+      <w:pPr>
+        <w:ind w:left="360"/>
+      </w:pPr>
+      <w:r>
+        <w:t xml:space="preserve">This function calculates the histogram of each measurement (column in the data matrix). </w:t>
+      </w:r>
+      <w:r>
+        <w:t>Proper</w:t>
+      </w:r>
+      <w:r>
+        <w:t xml:space="preserve"> binning is an issue in curves with plateau (or energy gap)</w:t>
+      </w:r>
+      <w:r>
+        <w:t>,</w:t>
+      </w:r>
+      <w:r>
+        <w:t xml:space="preserve"> </w:t>
+      </w:r>
+      <w:r>
+        <w:t xml:space="preserve">since most of the data is located in a certain position and increasing too much the bins </w:t>
+      </w:r>
+      <w:proofErr w:type="spellStart"/>
+      <w:r>
+        <w:t>bumber</w:t>
+      </w:r>
+      <w:proofErr w:type="spellEnd"/>
+      <w:r>
+        <w:t xml:space="preserve"> results in very long computation time – a different approach was chosen.</w:t>
+      </w:r>
+    </w:p>
+    <w:p>
+      <w:pPr>
+        <w:ind w:left="360"/>
+      </w:pPr>
+      <w:r>
+        <w:t xml:space="preserve">Kernel Density Estimation create a histogram by place a block exactly on the point it represents and sum the total height at each location. Where how many nearest neighbors to choose from is chosen by defining the width and kernel function. More on the subject can be found here: </w:t>
+      </w:r>
+      <w:hyperlink r:id="rId6" w:history="1">
+        <w:r>
+          <w:rPr>
+            <w:rStyle w:val="Hyperlink"/>
+          </w:rPr>
+          <w:t>https://scikit-learn.org/stable/modules/density</w:t>
+        </w:r>
+      </w:hyperlink>
+    </w:p>
+    <w:p>
+      <w:pPr>
+        <w:ind w:left="360"/>
+      </w:pPr>
+      <w:r>
+        <w:t xml:space="preserve">Here we chose gaussian kernel and width which 1/150 </w:t>
+      </w:r>
+      <w:r>
+        <w:t xml:space="preserve">of the sample region. </w:t>
+      </w:r>
+    </w:p>
+    <w:p>
+      <w:r>
+        <w:t>Resources:</w:t>
+      </w:r>
+    </w:p>
+    <w:p>
+      <w:hyperlink r:id="rId7" w:history="1">
+        <w:r>
+          <w:rPr>
+            <w:rStyle w:val="Hyperlink"/>
+          </w:rPr>
+          <w:t>https://jakevdp.github.io/PythonDataScienceHandbook/05.13-kernel-density-estimation.html</w:t>
+        </w:r>
+      </w:hyperlink>
+      <w:r>
+        <w:t xml:space="preserve">      </w:t>
+      </w:r>
+    </w:p>
+    <w:p>
+      <w:hyperlink r:id="rId8" w:history="1">
+        <w:r>
+          <w:rPr>
+            <w:rStyle w:val="Hyperlink"/>
+          </w:rPr>
+          <w:t>https://chartio.com/learn/charts/histogram-complete-guide/</w:t>
+        </w:r>
+      </w:hyperlink>
+    </w:p>
+    <w:p>
+      <w:r>
+        <w:t xml:space="preserve">       </w:t>
+      </w:r>
+      <w:hyperlink r:id="rId9" w:history="1">
+        <w:r>
+          <w:rPr>
+            <w:rStyle w:val="Hyperlink"/>
+          </w:rPr>
+          <w:t>https://en.wikipedia.org/wiki/Histogram#Number_of_bins_and_width</w:t>
+        </w:r>
+      </w:hyperlink>
+    </w:p>
+    <w:p>
+      <w:pPr>
+        <w:pStyle w:val="Heading2"/>
+        <w:ind w:firstLine="360"/>
+      </w:pPr>
+      <w:r>
         <w:tab/>
       </w:r>
       <w:r>
         <w:tab/>
+      </w:r>
+    </w:p>
+    <w:p/>
+    <w:p>
+      <w:pPr>
+        <w:rPr>
+          <w:rtl/>
+        </w:rPr>
+      </w:pPr>
+      <w:r>
+        <w:rPr>
+          <w:rFonts w:hint="cs"/>
+          <w:rtl/>
+        </w:rPr>
+        <w:t>מה לעשות הלאה:</w:t>
+      </w:r>
+    </w:p>
+    <w:p>
+      <w:pPr>
+        <w:pStyle w:val="ListParagraph"/>
+        <w:numPr>
+          <w:ilvl w:val="0"/>
+          <w:numId w:val="6"/>
+        </w:numPr>
+      </w:pPr>
+      <w:r>
+        <w:rPr>
+          <w:rFonts w:hint="cs"/>
+          <w:rtl/>
+        </w:rPr>
+        <w:t>לעשות פלוט יפה יותר</w:t>
+      </w:r>
+    </w:p>
+    <w:p>
+      <w:pPr>
+        <w:pStyle w:val="ListParagraph"/>
+        <w:numPr>
+          <w:ilvl w:val="0"/>
+          <w:numId w:val="6"/>
+        </w:numPr>
+      </w:pPr>
+      <w:r>
+        <w:rPr>
+          <w:rFonts w:hint="cs"/>
+          <w:rtl/>
+        </w:rPr>
+        <w:t xml:space="preserve">לכתוב </w:t>
+      </w:r>
+      <w:r>
+        <w:rPr>
+          <w:rFonts w:hint="cs"/>
+        </w:rPr>
+        <w:t>PCA</w:t>
+      </w:r>
+      <w:r>
+        <w:rPr>
+          <w:rFonts w:hint="cs"/>
+          <w:rtl/>
+        </w:rPr>
+        <w:t xml:space="preserve"> </w:t>
+      </w:r>
+    </w:p>
+    <w:p>
+      <w:pPr>
+        <w:pStyle w:val="ListParagraph"/>
+        <w:numPr>
+          <w:ilvl w:val="0"/>
+          <w:numId w:val="6"/>
+        </w:numPr>
+      </w:pPr>
+      <w:r>
+        <w:rPr>
+          <w:rFonts w:hint="cs"/>
+          <w:rtl/>
+        </w:rPr>
+        <w:t>לסיים דוקומנטציה</w:t>
+      </w:r>
+    </w:p>
+    <w:p>
+      <w:pPr>
+        <w:pStyle w:val="ListParagraph"/>
+        <w:numPr>
+          <w:ilvl w:val="0"/>
+          <w:numId w:val="6"/>
+        </w:numPr>
+      </w:pPr>
+      <w:r>
+        <w:rPr>
+          <w:rFonts w:hint="cs"/>
+          <w:rtl/>
+        </w:rPr>
+        <w:t>להכין מצגת</w:t>
+      </w:r>
+    </w:p>
+    <w:p>
+      <w:pPr>
+        <w:pStyle w:val="ListParagraph"/>
+        <w:numPr>
+          <w:ilvl w:val="0"/>
+          <w:numId w:val="6"/>
+        </w:numPr>
+        <w:rPr>
+          <w:rFonts w:hint="cs"/>
+          <w:rtl/>
+        </w:rPr>
+      </w:pPr>
+      <w:r>
+        <w:rPr>
+          <w:rFonts w:hint="cs"/>
+          <w:rtl/>
+        </w:rPr>
+        <w:t>את השרטוט של ה-</w:t>
+      </w:r>
+      <w:r>
+        <w:rPr>
+          <w:rFonts w:hint="cs"/>
+        </w:rPr>
+        <w:t>PCA</w:t>
+      </w:r>
+      <w:r>
+        <w:rPr>
+          <w:rFonts w:hint="cs"/>
+          <w:rtl/>
+        </w:rPr>
+        <w:t xml:space="preserve"> לכתוב בצורה יותר קומפקטית</w:t>
       </w:r>
     </w:p>
     <w:sectPr>
@@ -689,6 +1854,95 @@
 <file path=word/numbering.xml><?xml version="1.0" encoding="utf-8"?>
 <w:numbering xmlns:wpc="http://schemas.microsoft.com/office/word/2010/wordprocessingCanvas" xmlns:cx="http://schemas.microsoft.com/office/drawing/2014/chartex" xmlns:cx1="http://schemas.microsoft.com/office/drawing/2015/9/8/chartex" xmlns:cx2="http://schemas.microsoft.com/office/drawing/2015/10/21/chartex" xmlns:cx3="http://schemas.microsoft.com/office/drawing/2016/5/9/chartex" xmlns:cx4="http://schemas.microsoft.com/office/drawing/2016/5/10/chartex" xmlns:cx5="http://schemas.microsoft.com/office/drawing/2016/5/11/chartex" xmlns:cx6="http://schemas.microsoft.com/office/drawing/2016/5/12/chartex" xmlns:cx7="http://schemas.microsoft.com/office/drawing/2016/5/13/chartex" xmlns:cx8="http://schemas.microsoft.com/office/drawing/2016/5/14/chartex" xmlns:mc="http://schemas.openxmlformats.org/markup-compatibility/2006" xmlns:aink="http://schemas.microsoft.com/office/drawing/2016/ink" xmlns:am3d="http://schemas.microsoft.com/office/drawing/2017/model3d" xmlns:o="urn:schemas-microsoft-com:office:office" xmlns:r="http://schemas.openxmlformats.org/officeDocument/2006/relationships" xmlns:m="http://schemas.openxmlformats.org/officeDocument/2006/math" xmlns:v="urn:schemas-microsoft-com:vml" xmlns:wp14="http://schemas.microsoft.com/office/word/2010/wordprocessingDrawing" xmlns:wp="http://schemas.openxmlformats.org/drawingml/2006/wordprocessingDrawing" xmlns:w10="urn:schemas-microsoft-com:office:word" xmlns:w="http://schemas.openxmlformats.org/wordprocessingml/2006/main" xmlns:w14="http://schemas.microsoft.com/office/word/2010/wordml" xmlns:w15="http://schemas.microsoft.com/office/word/2012/wordml" xmlns:w16cid="http://schemas.microsoft.com/office/word/2016/wordml/cid" xmlns:w16se="http://schemas.microsoft.com/office/word/2015/wordml/symex" xmlns:wpg="http://schemas.microsoft.com/office/word/2010/wordprocessingGroup" xmlns:wpi="http://schemas.microsoft.com/office/word/2010/wordprocessingInk" xmlns:wne="http://schemas.microsoft.com/office/word/2006/wordml" xmlns:wps="http://schemas.microsoft.com/office/word/2010/wordprocessingShape" mc:Ignorable="w14 w15 w16se w16cid wp14">
   <w:abstractNum w:abstractNumId="0" w15:restartNumberingAfterBreak="0">
+    <w:nsid w:val="0D732A81"/>
+    <w:multiLevelType w:val="hybridMultilevel"/>
+    <w:tmpl w:val="B9E665E0"/>
+    <w:lvl w:ilvl="0" w:tplc="0409000F">
+      <w:start w:val="1"/>
+      <w:numFmt w:val="decimal"/>
+      <w:lvlText w:val="%1."/>
+      <w:lvlJc w:val="left"/>
+      <w:pPr>
+        <w:ind w:left="720" w:hanging="360"/>
+      </w:pPr>
+      <w:rPr>
+        <w:rFonts w:hint="default"/>
+      </w:rPr>
+    </w:lvl>
+    <w:lvl w:ilvl="1" w:tplc="04090019" w:tentative="1">
+      <w:start w:val="1"/>
+      <w:numFmt w:val="lowerLetter"/>
+      <w:lvlText w:val="%2."/>
+      <w:lvlJc w:val="left"/>
+      <w:pPr>
+        <w:ind w:left="1440" w:hanging="360"/>
+      </w:pPr>
+    </w:lvl>
+    <w:lvl w:ilvl="2" w:tplc="0409001B" w:tentative="1">
+      <w:start w:val="1"/>
+      <w:numFmt w:val="lowerRoman"/>
+      <w:lvlText w:val="%3."/>
+      <w:lvlJc w:val="right"/>
+      <w:pPr>
+        <w:ind w:left="2160" w:hanging="180"/>
+      </w:pPr>
+    </w:lvl>
+    <w:lvl w:ilvl="3" w:tplc="0409000F" w:tentative="1">
+      <w:start w:val="1"/>
+      <w:numFmt w:val="decimal"/>
+      <w:lvlText w:val="%4."/>
+      <w:lvlJc w:val="left"/>
+      <w:pPr>
+        <w:ind w:left="2880" w:hanging="360"/>
+      </w:pPr>
+    </w:lvl>
+    <w:lvl w:ilvl="4" w:tplc="04090019" w:tentative="1">
+      <w:start w:val="1"/>
+      <w:numFmt w:val="lowerLetter"/>
+      <w:lvlText w:val="%5."/>
+      <w:lvlJc w:val="left"/>
+      <w:pPr>
+        <w:ind w:left="3600" w:hanging="360"/>
+      </w:pPr>
+    </w:lvl>
+    <w:lvl w:ilvl="5" w:tplc="0409001B" w:tentative="1">
+      <w:start w:val="1"/>
+      <w:numFmt w:val="lowerRoman"/>
+      <w:lvlText w:val="%6."/>
+      <w:lvlJc w:val="right"/>
+      <w:pPr>
+        <w:ind w:left="4320" w:hanging="180"/>
+      </w:pPr>
+    </w:lvl>
+    <w:lvl w:ilvl="6" w:tplc="0409000F" w:tentative="1">
+      <w:start w:val="1"/>
+      <w:numFmt w:val="decimal"/>
+      <w:lvlText w:val="%7."/>
+      <w:lvlJc w:val="left"/>
+      <w:pPr>
+        <w:ind w:left="5040" w:hanging="360"/>
+      </w:pPr>
+    </w:lvl>
+    <w:lvl w:ilvl="7" w:tplc="04090019" w:tentative="1">
+      <w:start w:val="1"/>
+      <w:numFmt w:val="lowerLetter"/>
+      <w:lvlText w:val="%8."/>
+      <w:lvlJc w:val="left"/>
+      <w:pPr>
+        <w:ind w:left="5760" w:hanging="360"/>
+      </w:pPr>
+    </w:lvl>
+    <w:lvl w:ilvl="8" w:tplc="0409001B" w:tentative="1">
+      <w:start w:val="1"/>
+      <w:numFmt w:val="lowerRoman"/>
+      <w:lvlText w:val="%9."/>
+      <w:lvlJc w:val="right"/>
+      <w:pPr>
+        <w:ind w:left="6480" w:hanging="180"/>
+      </w:pPr>
+    </w:lvl>
+  </w:abstractNum>
+  <w:abstractNum w:abstractNumId="1" w15:restartNumberingAfterBreak="0">
     <w:nsid w:val="1A2B0F9E"/>
     <w:multiLevelType w:val="multilevel"/>
     <w:tmpl w:val="0409001F"/>
@@ -774,7 +2028,7 @@
       </w:pPr>
     </w:lvl>
   </w:abstractNum>
-  <w:abstractNum w:abstractNumId="1" w15:restartNumberingAfterBreak="0">
+  <w:abstractNum w:abstractNumId="2" w15:restartNumberingAfterBreak="0">
     <w:nsid w:val="1E9D26E4"/>
     <w:multiLevelType w:val="multilevel"/>
     <w:tmpl w:val="0409001F"/>
@@ -860,7 +2114,7 @@
       </w:pPr>
     </w:lvl>
   </w:abstractNum>
-  <w:abstractNum w:abstractNumId="2" w15:restartNumberingAfterBreak="0">
+  <w:abstractNum w:abstractNumId="3" w15:restartNumberingAfterBreak="0">
     <w:nsid w:val="1FBA5A6B"/>
     <w:multiLevelType w:val="hybridMultilevel"/>
     <w:tmpl w:val="094E4620"/>
@@ -973,7 +2227,7 @@
       </w:rPr>
     </w:lvl>
   </w:abstractNum>
-  <w:abstractNum w:abstractNumId="3" w15:restartNumberingAfterBreak="0">
+  <w:abstractNum w:abstractNumId="4" w15:restartNumberingAfterBreak="0">
     <w:nsid w:val="27B63D71"/>
     <w:multiLevelType w:val="multilevel"/>
     <w:tmpl w:val="0409001F"/>
@@ -1059,7 +2313,7 @@
       </w:pPr>
     </w:lvl>
   </w:abstractNum>
-  <w:abstractNum w:abstractNumId="4" w15:restartNumberingAfterBreak="0">
+  <w:abstractNum w:abstractNumId="5" w15:restartNumberingAfterBreak="0">
     <w:nsid w:val="714A002B"/>
     <w:multiLevelType w:val="multilevel"/>
     <w:tmpl w:val="0409001F"/>
@@ -1146,18 +2400,21 @@
     </w:lvl>
   </w:abstractNum>
   <w:num w:numId="1">
+    <w:abstractNumId w:val="4"/>
+  </w:num>
+  <w:num w:numId="2">
     <w:abstractNumId w:val="3"/>
   </w:num>
-  <w:num w:numId="2">
+  <w:num w:numId="3">
     <w:abstractNumId w:val="2"/>
   </w:num>
-  <w:num w:numId="3">
+  <w:num w:numId="4">
+    <w:abstractNumId w:val="5"/>
+  </w:num>
+  <w:num w:numId="5">
     <w:abstractNumId w:val="1"/>
   </w:num>
-  <w:num w:numId="4">
-    <w:abstractNumId w:val="4"/>
-  </w:num>
-  <w:num w:numId="5">
+  <w:num w:numId="6">
     <w:abstractNumId w:val="0"/>
   </w:num>
 </w:numbering>
@@ -1687,6 +2944,29 @@
       <w:szCs w:val="26"/>
     </w:rPr>
   </w:style>
+  <w:style w:type="character" w:styleId="Hyperlink">
+    <w:name w:val="Hyperlink"/>
+    <w:basedOn w:val="DefaultParagraphFont"/>
+    <w:uiPriority w:val="99"/>
+    <w:unhideWhenUsed/>
+    <w:rsid w:val="00777CC5"/>
+    <w:rPr>
+      <w:color w:val="0000FF"/>
+      <w:u w:val="single"/>
+    </w:rPr>
+  </w:style>
+  <w:style w:type="character" w:styleId="UnresolvedMention">
+    <w:name w:val="Unresolved Mention"/>
+    <w:basedOn w:val="DefaultParagraphFont"/>
+    <w:uiPriority w:val="99"/>
+    <w:semiHidden/>
+    <w:unhideWhenUsed/>
+    <w:rsid w:val="00777CC5"/>
+    <w:rPr>
+      <w:color w:val="605E5C"/>
+      <w:shd w:val="clear" w:color="auto" w:fill="E1DFDD"/>
+    </w:rPr>
+  </w:style>
 </w:styles>
 </file>
 

</xml_diff>